<commit_message>
Final fase 2 estrategia
</commit_message>
<xml_diff>
--- a/docs/formatos/Script definición de procesos.docx
+++ b/docs/formatos/Script definición de procesos.docx
@@ -1,6 +1,6 @@
 
 <file path=word/document.xml><?xml version="1.0" encoding="utf-8"?>
-<w:document xmlns:wpc="http://schemas.microsoft.com/office/word/2010/wordprocessingCanvas" xmlns:cx="http://schemas.microsoft.com/office/drawing/2014/chartex" xmlns:cx1="http://schemas.microsoft.com/office/drawing/2015/9/8/chartex" xmlns:cx2="http://schemas.microsoft.com/office/drawing/2015/10/21/chartex" xmlns:cx3="http://schemas.microsoft.com/office/drawing/2016/5/9/chartex" xmlns:cx4="http://schemas.microsoft.com/office/drawing/2016/5/10/chartex" xmlns:cx5="http://schemas.microsoft.com/office/drawing/2016/5/11/chartex" xmlns:cx6="http://schemas.microsoft.com/office/drawing/2016/5/12/chartex" xmlns:cx7="http://schemas.microsoft.com/office/drawing/2016/5/13/chartex" xmlns:cx8="http://schemas.microsoft.com/office/drawing/2016/5/14/chartex" xmlns:mc="http://schemas.openxmlformats.org/markup-compatibility/2006" xmlns:aink="http://schemas.microsoft.com/office/drawing/2016/ink" xmlns:am3d="http://schemas.microsoft.com/office/drawing/2017/model3d" xmlns:o="urn:schemas-microsoft-com:office:office" xmlns:oel="http://schemas.microsoft.com/office/2019/extlst" xmlns:r="http://schemas.openxmlformats.org/officeDocument/2006/relationships" xmlns:m="http://schemas.openxmlformats.org/officeDocument/2006/math" xmlns:v="urn:schemas-microsoft-com:vml" xmlns:wp14="http://schemas.microsoft.com/office/word/2010/wordprocessingDrawing" xmlns:wp="http://schemas.openxmlformats.org/drawingml/2006/wordprocessingDrawing" xmlns:w10="urn:schemas-microsoft-com:office:word" xmlns:w="http://schemas.openxmlformats.org/wordprocessingml/2006/main" xmlns:w14="http://schemas.microsoft.com/office/word/2010/wordml" xmlns:w15="http://schemas.microsoft.com/office/word/2012/wordml" xmlns:w16cex="http://schemas.microsoft.com/office/word/2018/wordml/cex" xmlns:w16cid="http://schemas.microsoft.com/office/word/2016/wordml/cid" xmlns:w16="http://schemas.microsoft.com/office/word/2018/wordml" xmlns:w16du="http://schemas.microsoft.com/office/word/2023/wordml/word16du" xmlns:w16sdtdh="http://schemas.microsoft.com/office/word/2020/wordml/sdtdatahash" xmlns:w16sdtfl="http://schemas.microsoft.com/office/word/2024/wordml/sdtformatlock" xmlns:w16se="http://schemas.microsoft.com/office/word/2015/wordml/symex" xmlns:wpg="http://schemas.microsoft.com/office/word/2010/wordprocessingGroup" xmlns:wpi="http://schemas.microsoft.com/office/word/2010/wordprocessingInk" xmlns:wne="http://schemas.microsoft.com/office/word/2006/wordml" xmlns:wps="http://schemas.microsoft.com/office/word/2010/wordprocessingShape" mc:Ignorable="w14 w15 w16se w16cid w16 w16cex w16sdtdh w16sdtfl w16du wp14">
+<w:document xmlns:wpc="http://schemas.microsoft.com/office/word/2010/wordprocessingCanvas" xmlns:cx="http://schemas.microsoft.com/office/drawing/2014/chartex" xmlns:cx1="http://schemas.microsoft.com/office/drawing/2015/9/8/chartex" xmlns:cx2="http://schemas.microsoft.com/office/drawing/2015/10/21/chartex" xmlns:cx3="http://schemas.microsoft.com/office/drawing/2016/5/9/chartex" xmlns:cx4="http://schemas.microsoft.com/office/drawing/2016/5/10/chartex" xmlns:cx5="http://schemas.microsoft.com/office/drawing/2016/5/11/chartex" xmlns:cx6="http://schemas.microsoft.com/office/drawing/2016/5/12/chartex" xmlns:cx7="http://schemas.microsoft.com/office/drawing/2016/5/13/chartex" xmlns:cx8="http://schemas.microsoft.com/office/drawing/2016/5/14/chartex" xmlns:mc="http://schemas.openxmlformats.org/markup-compatibility/2006" xmlns:aink="http://schemas.microsoft.com/office/drawing/2016/ink" xmlns:am3d="http://schemas.microsoft.com/office/drawing/2017/model3d" xmlns:o="urn:schemas-microsoft-com:office:office" xmlns:r="http://schemas.openxmlformats.org/officeDocument/2006/relationships" xmlns:m="http://schemas.openxmlformats.org/officeDocument/2006/math" xmlns:v="urn:schemas-microsoft-com:vml" xmlns:wp14="http://schemas.microsoft.com/office/word/2010/wordprocessingDrawing" xmlns:wp="http://schemas.openxmlformats.org/drawingml/2006/wordprocessingDrawing" xmlns:w10="urn:schemas-microsoft-com:office:word" xmlns:w="http://schemas.openxmlformats.org/wordprocessingml/2006/main" xmlns:w14="http://schemas.microsoft.com/office/word/2010/wordml" xmlns:w15="http://schemas.microsoft.com/office/word/2012/wordml" xmlns:w16cid="http://schemas.microsoft.com/office/word/2016/wordml/cid" xmlns:w16se="http://schemas.microsoft.com/office/word/2015/wordml/symex" xmlns:wpg="http://schemas.microsoft.com/office/word/2010/wordprocessingGroup" xmlns:wpi="http://schemas.microsoft.com/office/word/2010/wordprocessingInk" xmlns:wne="http://schemas.microsoft.com/office/word/2006/wordml" xmlns:wps="http://schemas.microsoft.com/office/word/2010/wordprocessingShape" mc:Ignorable="w14 w15 w16se w16cid wp14">
   <w:body>
     <w:tbl>
       <w:tblPr>
@@ -67,8 +67,69 @@
                 <w:sz w:val="18"/>
                 <w:szCs w:val="18"/>
               </w:rPr>
-              <w:t>Diseñar, desarrollar e implementar paneles interactivos de indicadores clave de desempeño (KPI’s) que integren datos en tiempo real desde múltiples fuentes, presentados en un entorno visual de alto contraste y accesibilidad avanzada, con el fin de proporcionar a los tomadores de decisiones información precisa, clara y accionable. El sistema garantizará rendimiento óptimo, seguridad de la información y adaptabilidad a las necesidades cambiantes del negocio, fomentando una cultura organizacional basada en datos.</w:t>
+              <w:t>&lt;</w:t>
             </w:r>
+            <w:r>
+              <w:rPr>
+                <w:color w:val="0000FF"/>
+                <w:sz w:val="18"/>
+                <w:szCs w:val="18"/>
+              </w:rPr>
+              <w:t>Describir el propósito del proceso</w:t>
+            </w:r>
+            <w:r>
+              <w:rPr>
+                <w:sz w:val="18"/>
+                <w:szCs w:val="18"/>
+              </w:rPr>
+              <w:t>&gt;</w:t>
+            </w:r>
+          </w:p>
+          <w:p>
+            <w:pPr>
+              <w:jc w:val="both"/>
+              <w:rPr>
+                <w:sz w:val="18"/>
+                <w:szCs w:val="18"/>
+                <w:lang w:val="es-ES"/>
+              </w:rPr>
+            </w:pPr>
+            <w:r>
+              <w:rPr>
+                <w:sz w:val="18"/>
+                <w:szCs w:val="18"/>
+                <w:lang w:val="es-ES"/>
+              </w:rPr>
+              <w:t xml:space="preserve">    </w:t>
+            </w:r>
+          </w:p>
+          <w:p>
+            <w:pPr>
+              <w:jc w:val="both"/>
+              <w:rPr>
+                <w:sz w:val="18"/>
+                <w:szCs w:val="18"/>
+                <w:lang w:val="es-ES"/>
+              </w:rPr>
+            </w:pPr>
+            <w:r>
+              <w:rPr>
+                <w:sz w:val="18"/>
+                <w:szCs w:val="18"/>
+                <w:lang w:val="es-ES"/>
+              </w:rPr>
+              <w:t xml:space="preserve"> </w:t>
+            </w:r>
+          </w:p>
+          <w:p>
+            <w:pPr>
+              <w:jc w:val="both"/>
+              <w:rPr>
+                <w:sz w:val="18"/>
+                <w:szCs w:val="18"/>
+                <w:lang w:val="es-ES"/>
+              </w:rPr>
+            </w:pPr>
           </w:p>
           <w:p>
             <w:pPr>
@@ -124,6 +185,7 @@
               <w:rPr>
                 <w:sz w:val="18"/>
                 <w:szCs w:val="18"/>
+                <w:lang w:val="es-ES"/>
               </w:rPr>
             </w:pPr>
             <w:r>
@@ -131,8 +193,53 @@
                 <w:sz w:val="18"/>
                 <w:szCs w:val="18"/>
               </w:rPr>
-              <w:t>Para poder iniciar el desarrollo del dashboard, es necesario contar con los datos que se van a usar, tener definidos los KPI que se quieren mostrar y saber de dónde se van a obtener. También es importante tener acceso a las herramientas necesarias para trabajar, como las plataformas de BI o las bases de datos, y que el equipo tenga claro el objetivo del proyecto. Además, se deben asignar los roles y responsabilidades para que cada integrante sepa qué parte del trabajo le corresponde.</w:t>
+              <w:t>&lt;</w:t>
             </w:r>
+            <w:r>
+              <w:rPr>
+                <w:color w:val="0000FF"/>
+                <w:sz w:val="18"/>
+                <w:szCs w:val="18"/>
+              </w:rPr>
+              <w:t>Describir las precondiciones para iniciar el proceso</w:t>
+            </w:r>
+            <w:r>
+              <w:rPr>
+                <w:sz w:val="18"/>
+                <w:szCs w:val="18"/>
+              </w:rPr>
+              <w:t xml:space="preserve"> &gt;</w:t>
+            </w:r>
+          </w:p>
+          <w:p>
+            <w:pPr>
+              <w:jc w:val="both"/>
+              <w:rPr>
+                <w:sz w:val="18"/>
+                <w:szCs w:val="18"/>
+                <w:lang w:val="es-ES"/>
+              </w:rPr>
+            </w:pPr>
+          </w:p>
+          <w:p>
+            <w:pPr>
+              <w:jc w:val="both"/>
+              <w:rPr>
+                <w:sz w:val="18"/>
+                <w:szCs w:val="18"/>
+                <w:lang w:val="es-ES"/>
+              </w:rPr>
+            </w:pPr>
+          </w:p>
+          <w:p>
+            <w:pPr>
+              <w:jc w:val="both"/>
+              <w:rPr>
+                <w:sz w:val="18"/>
+                <w:szCs w:val="18"/>
+                <w:lang w:val="es-ES"/>
+              </w:rPr>
+            </w:pPr>
           </w:p>
           <w:p>
             <w:pPr>
@@ -205,8 +312,53 @@
                 <w:sz w:val="18"/>
                 <w:szCs w:val="18"/>
               </w:rPr>
-              <w:t>Las entradas del proyecto incluyen la información y los recursos que vamos a utilizar para construir el dashboard. Esto abarca los datos obtenidos de las fuentes definidas (bases de datos, archivos o APIs), la lista de KPI con sus fórmulas y metas, y cualquier documento o guía que explique cómo se deben interpretar esos indicadores. También se consideran como entradas las herramientas de trabajo, como el software de visualización, y los lineamientos de diseño para que el resultado final sea coherente con la identidad del proyecto.</w:t>
+              <w:t>&lt;</w:t>
             </w:r>
+            <w:r>
+              <w:rPr>
+                <w:color w:val="0000FF"/>
+                <w:sz w:val="18"/>
+                <w:szCs w:val="18"/>
+              </w:rPr>
+              <w:t>Liste cada uno de los insumos requeridos para iniciar el proceso</w:t>
+            </w:r>
+            <w:r>
+              <w:rPr>
+                <w:sz w:val="18"/>
+                <w:szCs w:val="18"/>
+              </w:rPr>
+              <w:t>&gt;</w:t>
+            </w:r>
+          </w:p>
+          <w:p>
+            <w:pPr>
+              <w:jc w:val="both"/>
+              <w:rPr>
+                <w:sz w:val="18"/>
+                <w:szCs w:val="18"/>
+                <w:lang w:val="es-ES"/>
+              </w:rPr>
+            </w:pPr>
+          </w:p>
+          <w:p>
+            <w:pPr>
+              <w:jc w:val="both"/>
+              <w:rPr>
+                <w:sz w:val="18"/>
+                <w:szCs w:val="18"/>
+                <w:lang w:val="es-ES"/>
+              </w:rPr>
+            </w:pPr>
+          </w:p>
+          <w:p>
+            <w:pPr>
+              <w:jc w:val="both"/>
+              <w:rPr>
+                <w:sz w:val="18"/>
+                <w:szCs w:val="18"/>
+                <w:lang w:val="es-ES"/>
+              </w:rPr>
+            </w:pPr>
           </w:p>
           <w:p>
             <w:pPr>
@@ -246,6 +398,45 @@
               </w:rPr>
               <w:t>ACTIVIDADES</w:t>
             </w:r>
+            <w:r>
+              <w:rPr>
+                <w:b/>
+                <w:sz w:val="18"/>
+                <w:szCs w:val="18"/>
+                <w:lang w:val="es-ES"/>
+              </w:rPr>
+              <w:t xml:space="preserve"> </w:t>
+            </w:r>
+            <w:r>
+              <w:rPr>
+                <w:sz w:val="18"/>
+                <w:szCs w:val="18"/>
+              </w:rPr>
+              <w:t>&lt;</w:t>
+            </w:r>
+            <w:r>
+              <w:rPr>
+                <w:color w:val="0000FF"/>
+                <w:sz w:val="18"/>
+                <w:szCs w:val="18"/>
+              </w:rPr>
+              <w:t>Lista de actividades</w:t>
+            </w:r>
+            <w:r>
+              <w:rPr>
+                <w:color w:val="0000FF"/>
+                <w:sz w:val="18"/>
+                <w:szCs w:val="18"/>
+              </w:rPr>
+              <w:t xml:space="preserve"> del proceso</w:t>
+            </w:r>
+            <w:r>
+              <w:rPr>
+                <w:sz w:val="18"/>
+                <w:szCs w:val="18"/>
+              </w:rPr>
+              <w:t xml:space="preserve"> &gt;</w:t>
+            </w:r>
           </w:p>
         </w:tc>
       </w:tr>
@@ -442,15 +633,6 @@
                 <w:lang w:val="es-ES"/>
               </w:rPr>
             </w:pPr>
-            <w:r>
-              <w:rPr>
-                <w:rFonts w:cs="Arial"/>
-                <w:sz w:val="16"/>
-                <w:szCs w:val="16"/>
-                <w:lang w:val="es-ES"/>
-              </w:rPr>
-              <w:t>1</w:t>
-            </w:r>
           </w:p>
         </w:tc>
         <w:tc>
@@ -459,6 +641,7 @@
           </w:tcPr>
           <w:p>
             <w:pPr>
+              <w:jc w:val="both"/>
               <w:rPr>
                 <w:rFonts w:cs="Arial"/>
                 <w:sz w:val="16"/>
@@ -466,14 +649,6 @@
                 <w:lang w:val="es-ES"/>
               </w:rPr>
             </w:pPr>
-            <w:r>
-              <w:rPr>
-                <w:rFonts w:cs="Arial"/>
-                <w:sz w:val="16"/>
-                <w:szCs w:val="16"/>
-              </w:rPr>
-              <w:t>Definición de KPI’s</w:t>
-            </w:r>
           </w:p>
         </w:tc>
         <w:tc>
@@ -490,25 +665,19 @@
                 <w:lang w:val="es-ES"/>
               </w:rPr>
             </w:pPr>
-            <w:r>
+          </w:p>
+          <w:p>
+            <w:pPr>
+              <w:jc w:val="both"/>
               <w:rPr>
                 <w:rFonts w:cs="Arial"/>
                 <w:sz w:val="16"/>
                 <w:szCs w:val="16"/>
-              </w:rPr>
-              <w:t>Reunión para seleccionar los indicadores clave, establecer metas y decidir su forma de medición.</w:t>
-            </w:r>
-          </w:p>
-          <w:p>
-            <w:pPr>
-              <w:jc w:val="both"/>
-              <w:rPr>
-                <w:rFonts w:cs="Arial"/>
-                <w:sz w:val="16"/>
-                <w:szCs w:val="16"/>
-                <w:lang w:val="es-ES"/>
-              </w:rPr>
-            </w:pPr>
+                <w:lang w:val="es-ES"/>
+              </w:rPr>
+            </w:pPr>
+            <w:bookmarkStart w:id="0" w:name="_GoBack"/>
+            <w:bookmarkEnd w:id="0"/>
           </w:p>
         </w:tc>
         <w:tc>
@@ -525,14 +694,6 @@
                 <w:lang w:val="es-ES"/>
               </w:rPr>
             </w:pPr>
-            <w:r>
-              <w:rPr>
-                <w:rFonts w:cs="Arial"/>
-                <w:sz w:val="16"/>
-                <w:szCs w:val="16"/>
-              </w:rPr>
-              <w:t>Líder de equipo, Líder de planeación, Líder de desarrollo</w:t>
-            </w:r>
           </w:p>
         </w:tc>
         <w:tc>
@@ -549,14 +710,6 @@
                 <w:lang w:val="es-ES"/>
               </w:rPr>
             </w:pPr>
-            <w:r>
-              <w:rPr>
-                <w:rFonts w:cs="Arial"/>
-                <w:sz w:val="16"/>
-                <w:szCs w:val="16"/>
-              </w:rPr>
-              <w:t>Líder de planeación</w:t>
-            </w:r>
           </w:p>
         </w:tc>
         <w:tc>
@@ -573,14 +726,6 @@
                 <w:lang w:val="es-ES"/>
               </w:rPr>
             </w:pPr>
-            <w:r>
-              <w:rPr>
-                <w:rFonts w:cs="Arial"/>
-                <w:sz w:val="16"/>
-                <w:szCs w:val="16"/>
-              </w:rPr>
-              <w:t>Lista de KPI definidos y documentados.</w:t>
-            </w:r>
           </w:p>
         </w:tc>
       </w:tr>
@@ -600,15 +745,6 @@
                 <w:lang w:val="es-ES"/>
               </w:rPr>
             </w:pPr>
-            <w:r>
-              <w:rPr>
-                <w:rFonts w:cs="Arial"/>
-                <w:sz w:val="16"/>
-                <w:szCs w:val="16"/>
-                <w:lang w:val="es-ES"/>
-              </w:rPr>
-              <w:t>2</w:t>
-            </w:r>
           </w:p>
         </w:tc>
         <w:tc>
@@ -617,6 +753,7 @@
           </w:tcPr>
           <w:p>
             <w:pPr>
+              <w:jc w:val="both"/>
               <w:rPr>
                 <w:rFonts w:cs="Arial"/>
                 <w:sz w:val="16"/>
@@ -624,14 +761,6 @@
                 <w:lang w:val="es-ES"/>
               </w:rPr>
             </w:pPr>
-            <w:r>
-              <w:rPr>
-                <w:rFonts w:cs="Arial"/>
-                <w:sz w:val="16"/>
-                <w:szCs w:val="16"/>
-              </w:rPr>
-              <w:t>Recolección de datos</w:t>
-            </w:r>
           </w:p>
         </w:tc>
         <w:tc>
@@ -659,14 +788,6 @@
                 <w:lang w:val="es-ES"/>
               </w:rPr>
             </w:pPr>
-            <w:r>
-              <w:rPr>
-                <w:rFonts w:cs="Arial"/>
-                <w:sz w:val="16"/>
-                <w:szCs w:val="16"/>
-              </w:rPr>
-              <w:t>Identificar las fuentes de datos y obtener acceso a la información necesaria para los KPI.</w:t>
-            </w:r>
           </w:p>
         </w:tc>
         <w:tc>
@@ -683,14 +804,6 @@
                 <w:lang w:val="es-ES"/>
               </w:rPr>
             </w:pPr>
-            <w:r>
-              <w:rPr>
-                <w:rFonts w:cs="Arial"/>
-                <w:sz w:val="16"/>
-                <w:szCs w:val="16"/>
-              </w:rPr>
-              <w:t>Líder de desarrollo, Líder de soporte</w:t>
-            </w:r>
           </w:p>
         </w:tc>
         <w:tc>
@@ -707,14 +820,6 @@
                 <w:lang w:val="es-ES"/>
               </w:rPr>
             </w:pPr>
-            <w:r>
-              <w:rPr>
-                <w:rFonts w:cs="Arial"/>
-                <w:sz w:val="16"/>
-                <w:szCs w:val="16"/>
-              </w:rPr>
-              <w:t>Líder de desarrollo</w:t>
-            </w:r>
           </w:p>
         </w:tc>
         <w:tc>
@@ -731,14 +836,6 @@
                 <w:lang w:val="es-ES"/>
               </w:rPr>
             </w:pPr>
-            <w:r>
-              <w:rPr>
-                <w:rFonts w:cs="Arial"/>
-                <w:sz w:val="16"/>
-                <w:szCs w:val="16"/>
-              </w:rPr>
-              <w:t>Datos listos para ser utilizados.</w:t>
-            </w:r>
           </w:p>
         </w:tc>
       </w:tr>
@@ -758,15 +855,6 @@
                 <w:lang w:val="es-ES"/>
               </w:rPr>
             </w:pPr>
-            <w:r>
-              <w:rPr>
-                <w:rFonts w:cs="Arial"/>
-                <w:sz w:val="16"/>
-                <w:szCs w:val="16"/>
-                <w:lang w:val="es-ES"/>
-              </w:rPr>
-              <w:t>3</w:t>
-            </w:r>
           </w:p>
         </w:tc>
         <w:tc>
@@ -775,6 +863,7 @@
           </w:tcPr>
           <w:p>
             <w:pPr>
+              <w:jc w:val="both"/>
               <w:rPr>
                 <w:rFonts w:cs="Arial"/>
                 <w:sz w:val="16"/>
@@ -782,14 +871,6 @@
                 <w:lang w:val="es-ES"/>
               </w:rPr>
             </w:pPr>
-            <w:r>
-              <w:rPr>
-                <w:rFonts w:cs="Arial"/>
-                <w:sz w:val="16"/>
-                <w:szCs w:val="16"/>
-              </w:rPr>
-              <w:t>Limpieza y preparación de datos</w:t>
-            </w:r>
           </w:p>
         </w:tc>
         <w:tc>
@@ -817,14 +898,6 @@
                 <w:lang w:val="es-ES"/>
               </w:rPr>
             </w:pPr>
-            <w:r>
-              <w:rPr>
-                <w:rFonts w:cs="Arial"/>
-                <w:sz w:val="16"/>
-                <w:szCs w:val="16"/>
-              </w:rPr>
-              <w:t>Revisar y depurar la información para evitar errores o valores faltantes.</w:t>
-            </w:r>
           </w:p>
         </w:tc>
         <w:tc>
@@ -841,14 +914,6 @@
                 <w:lang w:val="es-ES"/>
               </w:rPr>
             </w:pPr>
-            <w:r>
-              <w:rPr>
-                <w:rFonts w:cs="Arial"/>
-                <w:sz w:val="16"/>
-                <w:szCs w:val="16"/>
-              </w:rPr>
-              <w:t>Líder de soporte, Líder de calidad</w:t>
-            </w:r>
           </w:p>
         </w:tc>
         <w:tc>
@@ -865,24 +930,6 @@
                 <w:lang w:val="es-ES"/>
               </w:rPr>
             </w:pPr>
-            <w:r>
-              <w:rPr>
-                <w:rFonts w:cs="Arial"/>
-                <w:sz w:val="16"/>
-                <w:szCs w:val="16"/>
-              </w:rPr>
-              <w:t>Líder de calidad</w:t>
-            </w:r>
-          </w:p>
-          <w:p>
-            <w:pPr>
-              <w:rPr>
-                <w:rFonts w:cs="Arial"/>
-                <w:sz w:val="16"/>
-                <w:szCs w:val="16"/>
-                <w:lang w:val="es-ES"/>
-              </w:rPr>
-            </w:pPr>
           </w:p>
         </w:tc>
         <w:tc>
@@ -899,14 +946,6 @@
                 <w:lang w:val="es-ES"/>
               </w:rPr>
             </w:pPr>
-            <w:r>
-              <w:rPr>
-                <w:rFonts w:cs="Arial"/>
-                <w:sz w:val="16"/>
-                <w:szCs w:val="16"/>
-              </w:rPr>
-              <w:t>Conjunto de datos limpio y validado.</w:t>
-            </w:r>
           </w:p>
         </w:tc>
       </w:tr>
@@ -926,15 +965,6 @@
                 <w:lang w:val="es-ES"/>
               </w:rPr>
             </w:pPr>
-            <w:r>
-              <w:rPr>
-                <w:rFonts w:cs="Arial"/>
-                <w:sz w:val="16"/>
-                <w:szCs w:val="16"/>
-                <w:lang w:val="es-ES"/>
-              </w:rPr>
-              <w:t>4</w:t>
-            </w:r>
           </w:p>
         </w:tc>
         <w:tc>
@@ -943,6 +973,7 @@
           </w:tcPr>
           <w:p>
             <w:pPr>
+              <w:jc w:val="both"/>
               <w:rPr>
                 <w:rFonts w:cs="Arial"/>
                 <w:sz w:val="16"/>
@@ -950,14 +981,6 @@
                 <w:lang w:val="es-ES"/>
               </w:rPr>
             </w:pPr>
-            <w:r>
-              <w:rPr>
-                <w:rFonts w:cs="Arial"/>
-                <w:sz w:val="16"/>
-                <w:szCs w:val="16"/>
-              </w:rPr>
-              <w:t>Diseño del dashboard</w:t>
-            </w:r>
           </w:p>
         </w:tc>
         <w:tc>
@@ -974,14 +997,6 @@
                 <w:lang w:val="es-ES"/>
               </w:rPr>
             </w:pPr>
-            <w:r>
-              <w:rPr>
-                <w:rFonts w:cs="Arial"/>
-                <w:sz w:val="16"/>
-                <w:szCs w:val="16"/>
-              </w:rPr>
-              <w:t>Crear el prototipo visual del panel, definiendo la ubicación de gráficos, colores y estilos.</w:t>
-            </w:r>
           </w:p>
           <w:p>
             <w:pPr>
@@ -1009,14 +1024,6 @@
                 <w:lang w:val="es-ES"/>
               </w:rPr>
             </w:pPr>
-            <w:r>
-              <w:rPr>
-                <w:rFonts w:cs="Arial"/>
-                <w:sz w:val="16"/>
-                <w:szCs w:val="16"/>
-              </w:rPr>
-              <w:t>Líder de arquitectura, Líder de calidad</w:t>
-            </w:r>
           </w:p>
         </w:tc>
         <w:tc>
@@ -1033,14 +1040,6 @@
                 <w:lang w:val="es-ES"/>
               </w:rPr>
             </w:pPr>
-            <w:r>
-              <w:rPr>
-                <w:rFonts w:cs="Arial"/>
-                <w:sz w:val="16"/>
-                <w:szCs w:val="16"/>
-              </w:rPr>
-              <w:t>Líder de arquitectura</w:t>
-            </w:r>
           </w:p>
         </w:tc>
         <w:tc>
@@ -1057,14 +1056,6 @@
                 <w:lang w:val="es-ES"/>
               </w:rPr>
             </w:pPr>
-            <w:r>
-              <w:rPr>
-                <w:rFonts w:cs="Arial"/>
-                <w:sz w:val="16"/>
-                <w:szCs w:val="16"/>
-              </w:rPr>
-              <w:t>Prototipo del dashboard aprobado.</w:t>
-            </w:r>
           </w:p>
         </w:tc>
       </w:tr>
@@ -1084,15 +1075,6 @@
                 <w:lang w:val="es-ES"/>
               </w:rPr>
             </w:pPr>
-            <w:r>
-              <w:rPr>
-                <w:rFonts w:cs="Arial"/>
-                <w:sz w:val="16"/>
-                <w:szCs w:val="16"/>
-                <w:lang w:val="es-ES"/>
-              </w:rPr>
-              <w:t>5</w:t>
-            </w:r>
           </w:p>
         </w:tc>
         <w:tc>
@@ -1101,6 +1083,7 @@
           </w:tcPr>
           <w:p>
             <w:pPr>
+              <w:jc w:val="both"/>
               <w:rPr>
                 <w:rFonts w:cs="Arial"/>
                 <w:sz w:val="16"/>
@@ -1108,14 +1091,6 @@
                 <w:lang w:val="es-ES"/>
               </w:rPr>
             </w:pPr>
-            <w:r>
-              <w:rPr>
-                <w:rFonts w:cs="Arial"/>
-                <w:sz w:val="16"/>
-                <w:szCs w:val="16"/>
-              </w:rPr>
-              <w:t>Desarrollo del dashboard</w:t>
-            </w:r>
           </w:p>
         </w:tc>
         <w:tc>
@@ -1143,14 +1118,6 @@
                 <w:lang w:val="es-ES"/>
               </w:rPr>
             </w:pPr>
-            <w:r>
-              <w:rPr>
-                <w:rFonts w:cs="Arial"/>
-                <w:sz w:val="16"/>
-                <w:szCs w:val="16"/>
-              </w:rPr>
-              <w:t>Implementar el dashboard en la herramienta elegida y conectar los datos.</w:t>
-            </w:r>
           </w:p>
         </w:tc>
         <w:tc>
@@ -1167,14 +1134,6 @@
                 <w:lang w:val="es-ES"/>
               </w:rPr>
             </w:pPr>
-            <w:r>
-              <w:rPr>
-                <w:rFonts w:cs="Arial"/>
-                <w:sz w:val="16"/>
-                <w:szCs w:val="16"/>
-              </w:rPr>
-              <w:t>Líder de desarrollo, Líder de arquitectura</w:t>
-            </w:r>
           </w:p>
         </w:tc>
         <w:tc>
@@ -1191,14 +1150,6 @@
                 <w:lang w:val="es-ES"/>
               </w:rPr>
             </w:pPr>
-            <w:r>
-              <w:rPr>
-                <w:rFonts w:cs="Arial"/>
-                <w:sz w:val="16"/>
-                <w:szCs w:val="16"/>
-              </w:rPr>
-              <w:t>Líder de desarrollo</w:t>
-            </w:r>
           </w:p>
         </w:tc>
         <w:tc>
@@ -1215,14 +1166,6 @@
                 <w:lang w:val="es-ES"/>
               </w:rPr>
             </w:pPr>
-            <w:r>
-              <w:rPr>
-                <w:rFonts w:cs="Arial"/>
-                <w:sz w:val="16"/>
-                <w:szCs w:val="16"/>
-              </w:rPr>
-              <w:t>Dashboard funcional con datos en tiempo real.</w:t>
-            </w:r>
           </w:p>
         </w:tc>
       </w:tr>
@@ -1242,70 +1185,15 @@
                 <w:lang w:val="es-ES"/>
               </w:rPr>
             </w:pPr>
-            <w:r>
-              <w:rPr>
-                <w:rFonts w:cs="Arial"/>
-                <w:sz w:val="16"/>
-                <w:szCs w:val="16"/>
-                <w:lang w:val="es-ES"/>
-              </w:rPr>
-              <w:t>6</w:t>
-            </w:r>
           </w:p>
         </w:tc>
         <w:tc>
           <w:tcPr>
             <w:tcW w:w="992" w:type="dxa"/>
           </w:tcPr>
-          <w:tbl>
-            <w:tblPr>
-              <w:tblW w:w="0" w:type="auto"/>
-              <w:tblCellSpacing w:w="15" w:type="dxa"/>
-              <w:tblCellMar>
-                <w:top w:w="15" w:type="dxa"/>
-                <w:left w:w="15" w:type="dxa"/>
-                <w:bottom w:w="15" w:type="dxa"/>
-                <w:right w:w="15" w:type="dxa"/>
-              </w:tblCellMar>
-              <w:tblLook w:val="04A0" w:firstRow="1" w:lastRow="0" w:firstColumn="1" w:lastColumn="0" w:noHBand="0" w:noVBand="1"/>
-            </w:tblPr>
-            <w:tblGrid>
-              <w:gridCol w:w="110"/>
-            </w:tblGrid>
-            <w:tr>
-              <w:trPr>
-                <w:tblCellSpacing w:w="15" w:type="dxa"/>
-              </w:trPr>
-              <w:tc>
-                <w:tcPr>
-                  <w:tcW w:w="36" w:type="dxa"/>
-                  <w:vAlign w:val="center"/>
-                  <w:hideMark/>
-                </w:tcPr>
-                <w:p>
-                  <w:pPr>
-                    <w:rPr>
-                      <w:rFonts w:cs="Arial"/>
-                      <w:sz w:val="16"/>
-                      <w:szCs w:val="16"/>
-                    </w:rPr>
-                  </w:pPr>
-                </w:p>
-              </w:tc>
-            </w:tr>
-          </w:tbl>
-          <w:p>
-            <w:pPr>
-              <w:rPr>
-                <w:rFonts w:cs="Arial"/>
-                <w:vanish/>
-                <w:sz w:val="16"/>
-                <w:szCs w:val="16"/>
-              </w:rPr>
-            </w:pPr>
-          </w:p>
-          <w:p>
-            <w:pPr>
+          <w:p>
+            <w:pPr>
+              <w:jc w:val="both"/>
               <w:rPr>
                 <w:rFonts w:cs="Arial"/>
                 <w:sz w:val="16"/>
@@ -1313,15 +1201,6 @@
                 <w:lang w:val="es-ES"/>
               </w:rPr>
             </w:pPr>
-            <w:r>
-              <w:rPr>
-                <w:rFonts w:cs="Arial"/>
-                <w:sz w:val="16"/>
-                <w:szCs w:val="16"/>
-                <w:lang w:val="es-ES"/>
-              </w:rPr>
-              <w:t>Revisión y ajustes finales</w:t>
-            </w:r>
           </w:p>
         </w:tc>
         <w:tc>
@@ -1349,14 +1228,6 @@
                 <w:lang w:val="es-ES"/>
               </w:rPr>
             </w:pPr>
-            <w:r>
-              <w:rPr>
-                <w:rFonts w:cs="Arial"/>
-                <w:sz w:val="16"/>
-                <w:szCs w:val="16"/>
-              </w:rPr>
-              <w:t>Probar el dashboard, recibir retroalimentación y realizar mejoras antes de la entrega final.</w:t>
-            </w:r>
           </w:p>
         </w:tc>
         <w:tc>
@@ -1373,14 +1244,6 @@
                 <w:lang w:val="es-ES"/>
               </w:rPr>
             </w:pPr>
-            <w:r>
-              <w:rPr>
-                <w:rFonts w:cs="Arial"/>
-                <w:sz w:val="16"/>
-                <w:szCs w:val="16"/>
-              </w:rPr>
-              <w:t>Líder de calidad, Líder de equipo</w:t>
-            </w:r>
           </w:p>
         </w:tc>
         <w:tc>
@@ -1397,14 +1260,6 @@
                 <w:lang w:val="es-ES"/>
               </w:rPr>
             </w:pPr>
-            <w:r>
-              <w:rPr>
-                <w:rFonts w:cs="Arial"/>
-                <w:sz w:val="16"/>
-                <w:szCs w:val="16"/>
-              </w:rPr>
-              <w:t>Líder de calidad</w:t>
-            </w:r>
           </w:p>
         </w:tc>
         <w:tc>
@@ -1421,14 +1276,6 @@
                 <w:lang w:val="es-ES"/>
               </w:rPr>
             </w:pPr>
-            <w:r>
-              <w:rPr>
-                <w:rFonts w:cs="Arial"/>
-                <w:sz w:val="16"/>
-                <w:szCs w:val="16"/>
-              </w:rPr>
-              <w:t>Versión final del dashboard lista para entrega.</w:t>
-            </w:r>
           </w:p>
         </w:tc>
       </w:tr>
@@ -1456,6 +1303,7 @@
           </w:tcPr>
           <w:p>
             <w:pPr>
+              <w:jc w:val="both"/>
               <w:rPr>
                 <w:rFonts w:cs="Arial"/>
                 <w:sz w:val="16"/>
@@ -1565,6 +1413,7 @@
           </w:tcPr>
           <w:p>
             <w:pPr>
+              <w:jc w:val="both"/>
               <w:rPr>
                 <w:rFonts w:cs="Arial"/>
                 <w:sz w:val="16"/>
@@ -1700,9 +1549,53 @@
                 <w:sz w:val="18"/>
                 <w:szCs w:val="18"/>
               </w:rPr>
-              <w:lastRenderedPageBreak/>
-              <w:t>Al finalizar el proceso, se entregarán los productos generados como resultado del proyecto. Esto incluye el dashboard de KPI’s completamente funcional y conectado a las fuentes de datos, el documento con la definición de cada indicador (fórmulas, metas y criterios de medición), el prototipo visual aprobado, los datos limpios y listos para su uso, y un informe con las pruebas de calidad realizadas. También se entregarán las guías básicas de uso para que los usuarios puedan interpretar correctamente la información y aprovechar todas las funciones del panel.</w:t>
+              <w:t>&lt;</w:t>
             </w:r>
+            <w:r>
+              <w:rPr>
+                <w:color w:val="0000FF"/>
+                <w:sz w:val="18"/>
+                <w:szCs w:val="18"/>
+              </w:rPr>
+              <w:t>Liste cada uno de los productos generados al finalizar el proceso</w:t>
+            </w:r>
+            <w:r>
+              <w:rPr>
+                <w:sz w:val="18"/>
+                <w:szCs w:val="18"/>
+              </w:rPr>
+              <w:t>&gt;</w:t>
+            </w:r>
+          </w:p>
+          <w:p>
+            <w:pPr>
+              <w:jc w:val="both"/>
+              <w:rPr>
+                <w:sz w:val="18"/>
+                <w:szCs w:val="18"/>
+                <w:lang w:val="es-ES"/>
+              </w:rPr>
+            </w:pPr>
+          </w:p>
+          <w:p>
+            <w:pPr>
+              <w:jc w:val="both"/>
+              <w:rPr>
+                <w:sz w:val="18"/>
+                <w:szCs w:val="18"/>
+                <w:lang w:val="es-ES"/>
+              </w:rPr>
+            </w:pPr>
+          </w:p>
+          <w:p>
+            <w:pPr>
+              <w:jc w:val="both"/>
+              <w:rPr>
+                <w:sz w:val="18"/>
+                <w:szCs w:val="18"/>
+                <w:lang w:val="es-ES"/>
+              </w:rPr>
+            </w:pPr>
           </w:p>
           <w:p>
             <w:pPr>
@@ -1751,6 +1644,7 @@
           <w:tcPr>
             <w:tcW w:w="8644" w:type="dxa"/>
             <w:gridSpan w:val="6"/>
+            <w:shd w:val="clear" w:color="auto" w:fill="auto"/>
           </w:tcPr>
           <w:p>
             <w:pPr>
@@ -1766,8 +1660,60 @@
                 <w:sz w:val="18"/>
                 <w:szCs w:val="18"/>
               </w:rPr>
-              <w:t>Las salidas deben cumplir con condiciones que aseguren que el producto final está listo para ser usado. El dashboard debe mostrar todos los KPI definidos con datos correctos y actualizados, y funcionar sin errores de conexión o visualización. Los indicadores tienen que estar calculados de acuerdo con las fórmulas acordadas y presentar sus valores de forma clara y entendible. Además, el diseño debe respetar el prototipo aprobado y ser accesible para todos los usuarios. Los datos utilizados deben estar completos, limpios y validados, y las guías de uso tienen que explicar de manera sencilla cómo interpretar la información presentada.</w:t>
+              <w:t>&lt;</w:t>
             </w:r>
+            <w:r>
+              <w:rPr>
+                <w:color w:val="0000FF"/>
+                <w:sz w:val="18"/>
+                <w:szCs w:val="18"/>
+              </w:rPr>
+              <w:t>Cada una de las condiciones que deben tener las salidas</w:t>
+            </w:r>
+            <w:r>
+              <w:rPr>
+                <w:sz w:val="18"/>
+                <w:szCs w:val="18"/>
+              </w:rPr>
+              <w:t xml:space="preserve"> </w:t>
+            </w:r>
+            <w:r>
+              <w:rPr>
+                <w:sz w:val="18"/>
+                <w:szCs w:val="18"/>
+              </w:rPr>
+              <w:t>&gt;</w:t>
+            </w:r>
+          </w:p>
+          <w:p>
+            <w:pPr>
+              <w:jc w:val="both"/>
+              <w:rPr>
+                <w:sz w:val="18"/>
+                <w:szCs w:val="18"/>
+                <w:lang w:val="es-ES"/>
+              </w:rPr>
+            </w:pPr>
+          </w:p>
+          <w:p>
+            <w:pPr>
+              <w:jc w:val="both"/>
+              <w:rPr>
+                <w:sz w:val="18"/>
+                <w:szCs w:val="18"/>
+                <w:lang w:val="es-ES"/>
+              </w:rPr>
+            </w:pPr>
+          </w:p>
+          <w:p>
+            <w:pPr>
+              <w:jc w:val="both"/>
+              <w:rPr>
+                <w:sz w:val="18"/>
+                <w:szCs w:val="18"/>
+                <w:lang w:val="es-ES"/>
+              </w:rPr>
+            </w:pPr>
           </w:p>
           <w:p>
             <w:pPr>
@@ -2043,7 +1989,7 @@
 </file>
 
 <file path=word/endnotes.xml><?xml version="1.0" encoding="utf-8"?>
-<w:endnotes xmlns:wpc="http://schemas.microsoft.com/office/word/2010/wordprocessingCanvas" xmlns:cx="http://schemas.microsoft.com/office/drawing/2014/chartex" xmlns:cx1="http://schemas.microsoft.com/office/drawing/2015/9/8/chartex" xmlns:cx2="http://schemas.microsoft.com/office/drawing/2015/10/21/chartex" xmlns:cx3="http://schemas.microsoft.com/office/drawing/2016/5/9/chartex" xmlns:cx4="http://schemas.microsoft.com/office/drawing/2016/5/10/chartex" xmlns:cx5="http://schemas.microsoft.com/office/drawing/2016/5/11/chartex" xmlns:cx6="http://schemas.microsoft.com/office/drawing/2016/5/12/chartex" xmlns:cx7="http://schemas.microsoft.com/office/drawing/2016/5/13/chartex" xmlns:cx8="http://schemas.microsoft.com/office/drawing/2016/5/14/chartex" xmlns:mc="http://schemas.openxmlformats.org/markup-compatibility/2006" xmlns:aink="http://schemas.microsoft.com/office/drawing/2016/ink" xmlns:am3d="http://schemas.microsoft.com/office/drawing/2017/model3d" xmlns:o="urn:schemas-microsoft-com:office:office" xmlns:oel="http://schemas.microsoft.com/office/2019/extlst" xmlns:r="http://schemas.openxmlformats.org/officeDocument/2006/relationships" xmlns:m="http://schemas.openxmlformats.org/officeDocument/2006/math" xmlns:v="urn:schemas-microsoft-com:vml" xmlns:wp14="http://schemas.microsoft.com/office/word/2010/wordprocessingDrawing" xmlns:wp="http://schemas.openxmlformats.org/drawingml/2006/wordprocessingDrawing" xmlns:w10="urn:schemas-microsoft-com:office:word" xmlns:w="http://schemas.openxmlformats.org/wordprocessingml/2006/main" xmlns:w14="http://schemas.microsoft.com/office/word/2010/wordml" xmlns:w15="http://schemas.microsoft.com/office/word/2012/wordml" xmlns:w16cex="http://schemas.microsoft.com/office/word/2018/wordml/cex" xmlns:w16cid="http://schemas.microsoft.com/office/word/2016/wordml/cid" xmlns:w16="http://schemas.microsoft.com/office/word/2018/wordml" xmlns:w16du="http://schemas.microsoft.com/office/word/2023/wordml/word16du" xmlns:w16sdtdh="http://schemas.microsoft.com/office/word/2020/wordml/sdtdatahash" xmlns:w16sdtfl="http://schemas.microsoft.com/office/word/2024/wordml/sdtformatlock" xmlns:w16se="http://schemas.microsoft.com/office/word/2015/wordml/symex" xmlns:wpg="http://schemas.microsoft.com/office/word/2010/wordprocessingGroup" xmlns:wpi="http://schemas.microsoft.com/office/word/2010/wordprocessingInk" xmlns:wne="http://schemas.microsoft.com/office/word/2006/wordml" xmlns:wps="http://schemas.microsoft.com/office/word/2010/wordprocessingShape" mc:Ignorable="w14 w15 w16se w16cid w16 w16cex w16sdtdh w16sdtfl w16du wp14">
+<w:endnotes xmlns:wpc="http://schemas.microsoft.com/office/word/2010/wordprocessingCanvas" xmlns:cx="http://schemas.microsoft.com/office/drawing/2014/chartex" xmlns:cx1="http://schemas.microsoft.com/office/drawing/2015/9/8/chartex" xmlns:cx2="http://schemas.microsoft.com/office/drawing/2015/10/21/chartex" xmlns:cx3="http://schemas.microsoft.com/office/drawing/2016/5/9/chartex" xmlns:cx4="http://schemas.microsoft.com/office/drawing/2016/5/10/chartex" xmlns:cx5="http://schemas.microsoft.com/office/drawing/2016/5/11/chartex" xmlns:cx6="http://schemas.microsoft.com/office/drawing/2016/5/12/chartex" xmlns:cx7="http://schemas.microsoft.com/office/drawing/2016/5/13/chartex" xmlns:cx8="http://schemas.microsoft.com/office/drawing/2016/5/14/chartex" xmlns:mc="http://schemas.openxmlformats.org/markup-compatibility/2006" xmlns:aink="http://schemas.microsoft.com/office/drawing/2016/ink" xmlns:am3d="http://schemas.microsoft.com/office/drawing/2017/model3d" xmlns:o="urn:schemas-microsoft-com:office:office" xmlns:r="http://schemas.openxmlformats.org/officeDocument/2006/relationships" xmlns:m="http://schemas.openxmlformats.org/officeDocument/2006/math" xmlns:v="urn:schemas-microsoft-com:vml" xmlns:wp14="http://schemas.microsoft.com/office/word/2010/wordprocessingDrawing" xmlns:wp="http://schemas.openxmlformats.org/drawingml/2006/wordprocessingDrawing" xmlns:w10="urn:schemas-microsoft-com:office:word" xmlns:w="http://schemas.openxmlformats.org/wordprocessingml/2006/main" xmlns:w14="http://schemas.microsoft.com/office/word/2010/wordml" xmlns:w15="http://schemas.microsoft.com/office/word/2012/wordml" xmlns:w16cid="http://schemas.microsoft.com/office/word/2016/wordml/cid" xmlns:w16se="http://schemas.microsoft.com/office/word/2015/wordml/symex" xmlns:wpg="http://schemas.microsoft.com/office/word/2010/wordprocessingGroup" xmlns:wpi="http://schemas.microsoft.com/office/word/2010/wordprocessingInk" xmlns:wne="http://schemas.microsoft.com/office/word/2006/wordml" xmlns:wps="http://schemas.microsoft.com/office/word/2010/wordprocessingShape" mc:Ignorable="w14 w15 w16se w16cid wp14">
   <w:endnote w:type="separator" w:id="-1">
     <w:p>
       <w:r>
@@ -2062,7 +2008,7 @@
 </file>
 
 <file path=word/footer1.xml><?xml version="1.0" encoding="utf-8"?>
-<w:ftr xmlns:wpc="http://schemas.microsoft.com/office/word/2010/wordprocessingCanvas" xmlns:cx="http://schemas.microsoft.com/office/drawing/2014/chartex" xmlns:cx1="http://schemas.microsoft.com/office/drawing/2015/9/8/chartex" xmlns:cx2="http://schemas.microsoft.com/office/drawing/2015/10/21/chartex" xmlns:cx3="http://schemas.microsoft.com/office/drawing/2016/5/9/chartex" xmlns:cx4="http://schemas.microsoft.com/office/drawing/2016/5/10/chartex" xmlns:cx5="http://schemas.microsoft.com/office/drawing/2016/5/11/chartex" xmlns:cx6="http://schemas.microsoft.com/office/drawing/2016/5/12/chartex" xmlns:cx7="http://schemas.microsoft.com/office/drawing/2016/5/13/chartex" xmlns:cx8="http://schemas.microsoft.com/office/drawing/2016/5/14/chartex" xmlns:mc="http://schemas.openxmlformats.org/markup-compatibility/2006" xmlns:aink="http://schemas.microsoft.com/office/drawing/2016/ink" xmlns:am3d="http://schemas.microsoft.com/office/drawing/2017/model3d" xmlns:o="urn:schemas-microsoft-com:office:office" xmlns:oel="http://schemas.microsoft.com/office/2019/extlst" xmlns:r="http://schemas.openxmlformats.org/officeDocument/2006/relationships" xmlns:m="http://schemas.openxmlformats.org/officeDocument/2006/math" xmlns:v="urn:schemas-microsoft-com:vml" xmlns:wp14="http://schemas.microsoft.com/office/word/2010/wordprocessingDrawing" xmlns:wp="http://schemas.openxmlformats.org/drawingml/2006/wordprocessingDrawing" xmlns:w10="urn:schemas-microsoft-com:office:word" xmlns:w="http://schemas.openxmlformats.org/wordprocessingml/2006/main" xmlns:w14="http://schemas.microsoft.com/office/word/2010/wordml" xmlns:w15="http://schemas.microsoft.com/office/word/2012/wordml" xmlns:w16cex="http://schemas.microsoft.com/office/word/2018/wordml/cex" xmlns:w16cid="http://schemas.microsoft.com/office/word/2016/wordml/cid" xmlns:w16="http://schemas.microsoft.com/office/word/2018/wordml" xmlns:w16du="http://schemas.microsoft.com/office/word/2023/wordml/word16du" xmlns:w16sdtdh="http://schemas.microsoft.com/office/word/2020/wordml/sdtdatahash" xmlns:w16sdtfl="http://schemas.microsoft.com/office/word/2024/wordml/sdtformatlock" xmlns:w16se="http://schemas.microsoft.com/office/word/2015/wordml/symex" xmlns:wpg="http://schemas.microsoft.com/office/word/2010/wordprocessingGroup" xmlns:wpi="http://schemas.microsoft.com/office/word/2010/wordprocessingInk" xmlns:wne="http://schemas.microsoft.com/office/word/2006/wordml" xmlns:wps="http://schemas.microsoft.com/office/word/2010/wordprocessingShape" mc:Ignorable="w14 w15 w16se w16cid w16 w16cex w16sdtdh w16sdtfl w16du wp14">
+<w:ftr xmlns:wpc="http://schemas.microsoft.com/office/word/2010/wordprocessingCanvas" xmlns:cx="http://schemas.microsoft.com/office/drawing/2014/chartex" xmlns:cx1="http://schemas.microsoft.com/office/drawing/2015/9/8/chartex" xmlns:cx2="http://schemas.microsoft.com/office/drawing/2015/10/21/chartex" xmlns:cx3="http://schemas.microsoft.com/office/drawing/2016/5/9/chartex" xmlns:cx4="http://schemas.microsoft.com/office/drawing/2016/5/10/chartex" xmlns:cx5="http://schemas.microsoft.com/office/drawing/2016/5/11/chartex" xmlns:cx6="http://schemas.microsoft.com/office/drawing/2016/5/12/chartex" xmlns:cx7="http://schemas.microsoft.com/office/drawing/2016/5/13/chartex" xmlns:cx8="http://schemas.microsoft.com/office/drawing/2016/5/14/chartex" xmlns:mc="http://schemas.openxmlformats.org/markup-compatibility/2006" xmlns:aink="http://schemas.microsoft.com/office/drawing/2016/ink" xmlns:am3d="http://schemas.microsoft.com/office/drawing/2017/model3d" xmlns:o="urn:schemas-microsoft-com:office:office" xmlns:r="http://schemas.openxmlformats.org/officeDocument/2006/relationships" xmlns:m="http://schemas.openxmlformats.org/officeDocument/2006/math" xmlns:v="urn:schemas-microsoft-com:vml" xmlns:wp14="http://schemas.microsoft.com/office/word/2010/wordprocessingDrawing" xmlns:wp="http://schemas.openxmlformats.org/drawingml/2006/wordprocessingDrawing" xmlns:w10="urn:schemas-microsoft-com:office:word" xmlns:w="http://schemas.openxmlformats.org/wordprocessingml/2006/main" xmlns:w14="http://schemas.microsoft.com/office/word/2010/wordml" xmlns:w15="http://schemas.microsoft.com/office/word/2012/wordml" xmlns:w16cid="http://schemas.microsoft.com/office/word/2016/wordml/cid" xmlns:w16se="http://schemas.microsoft.com/office/word/2015/wordml/symex" xmlns:wpg="http://schemas.microsoft.com/office/word/2010/wordprocessingGroup" xmlns:wpi="http://schemas.microsoft.com/office/word/2010/wordprocessingInk" xmlns:wne="http://schemas.microsoft.com/office/word/2006/wordml" xmlns:wps="http://schemas.microsoft.com/office/word/2010/wordprocessingShape" mc:Ignorable="w14 w15 w16se w16cid wp14">
   <w:p>
     <w:pPr>
       <w:pStyle w:val="Piedepgina"/>
@@ -2218,7 +2164,7 @@
 </file>
 
 <file path=word/footnotes.xml><?xml version="1.0" encoding="utf-8"?>
-<w:footnotes xmlns:wpc="http://schemas.microsoft.com/office/word/2010/wordprocessingCanvas" xmlns:cx="http://schemas.microsoft.com/office/drawing/2014/chartex" xmlns:cx1="http://schemas.microsoft.com/office/drawing/2015/9/8/chartex" xmlns:cx2="http://schemas.microsoft.com/office/drawing/2015/10/21/chartex" xmlns:cx3="http://schemas.microsoft.com/office/drawing/2016/5/9/chartex" xmlns:cx4="http://schemas.microsoft.com/office/drawing/2016/5/10/chartex" xmlns:cx5="http://schemas.microsoft.com/office/drawing/2016/5/11/chartex" xmlns:cx6="http://schemas.microsoft.com/office/drawing/2016/5/12/chartex" xmlns:cx7="http://schemas.microsoft.com/office/drawing/2016/5/13/chartex" xmlns:cx8="http://schemas.microsoft.com/office/drawing/2016/5/14/chartex" xmlns:mc="http://schemas.openxmlformats.org/markup-compatibility/2006" xmlns:aink="http://schemas.microsoft.com/office/drawing/2016/ink" xmlns:am3d="http://schemas.microsoft.com/office/drawing/2017/model3d" xmlns:o="urn:schemas-microsoft-com:office:office" xmlns:oel="http://schemas.microsoft.com/office/2019/extlst" xmlns:r="http://schemas.openxmlformats.org/officeDocument/2006/relationships" xmlns:m="http://schemas.openxmlformats.org/officeDocument/2006/math" xmlns:v="urn:schemas-microsoft-com:vml" xmlns:wp14="http://schemas.microsoft.com/office/word/2010/wordprocessingDrawing" xmlns:wp="http://schemas.openxmlformats.org/drawingml/2006/wordprocessingDrawing" xmlns:w10="urn:schemas-microsoft-com:office:word" xmlns:w="http://schemas.openxmlformats.org/wordprocessingml/2006/main" xmlns:w14="http://schemas.microsoft.com/office/word/2010/wordml" xmlns:w15="http://schemas.microsoft.com/office/word/2012/wordml" xmlns:w16cex="http://schemas.microsoft.com/office/word/2018/wordml/cex" xmlns:w16cid="http://schemas.microsoft.com/office/word/2016/wordml/cid" xmlns:w16="http://schemas.microsoft.com/office/word/2018/wordml" xmlns:w16du="http://schemas.microsoft.com/office/word/2023/wordml/word16du" xmlns:w16sdtdh="http://schemas.microsoft.com/office/word/2020/wordml/sdtdatahash" xmlns:w16sdtfl="http://schemas.microsoft.com/office/word/2024/wordml/sdtformatlock" xmlns:w16se="http://schemas.microsoft.com/office/word/2015/wordml/symex" xmlns:wpg="http://schemas.microsoft.com/office/word/2010/wordprocessingGroup" xmlns:wpi="http://schemas.microsoft.com/office/word/2010/wordprocessingInk" xmlns:wne="http://schemas.microsoft.com/office/word/2006/wordml" xmlns:wps="http://schemas.microsoft.com/office/word/2010/wordprocessingShape" mc:Ignorable="w14 w15 w16se w16cid w16 w16cex w16sdtdh w16sdtfl w16du wp14">
+<w:footnotes xmlns:wpc="http://schemas.microsoft.com/office/word/2010/wordprocessingCanvas" xmlns:cx="http://schemas.microsoft.com/office/drawing/2014/chartex" xmlns:cx1="http://schemas.microsoft.com/office/drawing/2015/9/8/chartex" xmlns:cx2="http://schemas.microsoft.com/office/drawing/2015/10/21/chartex" xmlns:cx3="http://schemas.microsoft.com/office/drawing/2016/5/9/chartex" xmlns:cx4="http://schemas.microsoft.com/office/drawing/2016/5/10/chartex" xmlns:cx5="http://schemas.microsoft.com/office/drawing/2016/5/11/chartex" xmlns:cx6="http://schemas.microsoft.com/office/drawing/2016/5/12/chartex" xmlns:cx7="http://schemas.microsoft.com/office/drawing/2016/5/13/chartex" xmlns:cx8="http://schemas.microsoft.com/office/drawing/2016/5/14/chartex" xmlns:mc="http://schemas.openxmlformats.org/markup-compatibility/2006" xmlns:aink="http://schemas.microsoft.com/office/drawing/2016/ink" xmlns:am3d="http://schemas.microsoft.com/office/drawing/2017/model3d" xmlns:o="urn:schemas-microsoft-com:office:office" xmlns:r="http://schemas.openxmlformats.org/officeDocument/2006/relationships" xmlns:m="http://schemas.openxmlformats.org/officeDocument/2006/math" xmlns:v="urn:schemas-microsoft-com:vml" xmlns:wp14="http://schemas.microsoft.com/office/word/2010/wordprocessingDrawing" xmlns:wp="http://schemas.openxmlformats.org/drawingml/2006/wordprocessingDrawing" xmlns:w10="urn:schemas-microsoft-com:office:word" xmlns:w="http://schemas.openxmlformats.org/wordprocessingml/2006/main" xmlns:w14="http://schemas.microsoft.com/office/word/2010/wordml" xmlns:w15="http://schemas.microsoft.com/office/word/2012/wordml" xmlns:w16cid="http://schemas.microsoft.com/office/word/2016/wordml/cid" xmlns:w16se="http://schemas.microsoft.com/office/word/2015/wordml/symex" xmlns:wpg="http://schemas.microsoft.com/office/word/2010/wordprocessingGroup" xmlns:wpi="http://schemas.microsoft.com/office/word/2010/wordprocessingInk" xmlns:wne="http://schemas.microsoft.com/office/word/2006/wordml" xmlns:wps="http://schemas.microsoft.com/office/word/2010/wordprocessingShape" mc:Ignorable="w14 w15 w16se w16cid wp14">
   <w:footnote w:type="separator" w:id="-1">
     <w:p>
       <w:r>
@@ -2237,7 +2183,7 @@
 </file>
 
 <file path=word/header1.xml><?xml version="1.0" encoding="utf-8"?>
-<w:hdr xmlns:wpc="http://schemas.microsoft.com/office/word/2010/wordprocessingCanvas" xmlns:cx="http://schemas.microsoft.com/office/drawing/2014/chartex" xmlns:cx1="http://schemas.microsoft.com/office/drawing/2015/9/8/chartex" xmlns:cx2="http://schemas.microsoft.com/office/drawing/2015/10/21/chartex" xmlns:cx3="http://schemas.microsoft.com/office/drawing/2016/5/9/chartex" xmlns:cx4="http://schemas.microsoft.com/office/drawing/2016/5/10/chartex" xmlns:cx5="http://schemas.microsoft.com/office/drawing/2016/5/11/chartex" xmlns:cx6="http://schemas.microsoft.com/office/drawing/2016/5/12/chartex" xmlns:cx7="http://schemas.microsoft.com/office/drawing/2016/5/13/chartex" xmlns:cx8="http://schemas.microsoft.com/office/drawing/2016/5/14/chartex" xmlns:mc="http://schemas.openxmlformats.org/markup-compatibility/2006" xmlns:aink="http://schemas.microsoft.com/office/drawing/2016/ink" xmlns:am3d="http://schemas.microsoft.com/office/drawing/2017/model3d" xmlns:o="urn:schemas-microsoft-com:office:office" xmlns:oel="http://schemas.microsoft.com/office/2019/extlst" xmlns:r="http://schemas.openxmlformats.org/officeDocument/2006/relationships" xmlns:m="http://schemas.openxmlformats.org/officeDocument/2006/math" xmlns:v="urn:schemas-microsoft-com:vml" xmlns:wp14="http://schemas.microsoft.com/office/word/2010/wordprocessingDrawing" xmlns:wp="http://schemas.openxmlformats.org/drawingml/2006/wordprocessingDrawing" xmlns:w10="urn:schemas-microsoft-com:office:word" xmlns:w="http://schemas.openxmlformats.org/wordprocessingml/2006/main" xmlns:w14="http://schemas.microsoft.com/office/word/2010/wordml" xmlns:w15="http://schemas.microsoft.com/office/word/2012/wordml" xmlns:w16cex="http://schemas.microsoft.com/office/word/2018/wordml/cex" xmlns:w16cid="http://schemas.microsoft.com/office/word/2016/wordml/cid" xmlns:w16="http://schemas.microsoft.com/office/word/2018/wordml" xmlns:w16du="http://schemas.microsoft.com/office/word/2023/wordml/word16du" xmlns:w16sdtdh="http://schemas.microsoft.com/office/word/2020/wordml/sdtdatahash" xmlns:w16sdtfl="http://schemas.microsoft.com/office/word/2024/wordml/sdtformatlock" xmlns:w16se="http://schemas.microsoft.com/office/word/2015/wordml/symex" xmlns:wpg="http://schemas.microsoft.com/office/word/2010/wordprocessingGroup" xmlns:wpi="http://schemas.microsoft.com/office/word/2010/wordprocessingInk" xmlns:wne="http://schemas.microsoft.com/office/word/2006/wordml" xmlns:wps="http://schemas.microsoft.com/office/word/2010/wordprocessingShape" mc:Ignorable="w14 w15 w16se w16cid w16 w16cex w16sdtdh w16sdtfl w16du wp14">
+<w:hdr xmlns:wpc="http://schemas.microsoft.com/office/word/2010/wordprocessingCanvas" xmlns:cx="http://schemas.microsoft.com/office/drawing/2014/chartex" xmlns:cx1="http://schemas.microsoft.com/office/drawing/2015/9/8/chartex" xmlns:cx2="http://schemas.microsoft.com/office/drawing/2015/10/21/chartex" xmlns:cx3="http://schemas.microsoft.com/office/drawing/2016/5/9/chartex" xmlns:cx4="http://schemas.microsoft.com/office/drawing/2016/5/10/chartex" xmlns:cx5="http://schemas.microsoft.com/office/drawing/2016/5/11/chartex" xmlns:cx6="http://schemas.microsoft.com/office/drawing/2016/5/12/chartex" xmlns:cx7="http://schemas.microsoft.com/office/drawing/2016/5/13/chartex" xmlns:cx8="http://schemas.microsoft.com/office/drawing/2016/5/14/chartex" xmlns:mc="http://schemas.openxmlformats.org/markup-compatibility/2006" xmlns:aink="http://schemas.microsoft.com/office/drawing/2016/ink" xmlns:am3d="http://schemas.microsoft.com/office/drawing/2017/model3d" xmlns:o="urn:schemas-microsoft-com:office:office" xmlns:r="http://schemas.openxmlformats.org/officeDocument/2006/relationships" xmlns:m="http://schemas.openxmlformats.org/officeDocument/2006/math" xmlns:v="urn:schemas-microsoft-com:vml" xmlns:wp14="http://schemas.microsoft.com/office/word/2010/wordprocessingDrawing" xmlns:wp="http://schemas.openxmlformats.org/drawingml/2006/wordprocessingDrawing" xmlns:w10="urn:schemas-microsoft-com:office:word" xmlns:w="http://schemas.openxmlformats.org/wordprocessingml/2006/main" xmlns:w14="http://schemas.microsoft.com/office/word/2010/wordml" xmlns:w15="http://schemas.microsoft.com/office/word/2012/wordml" xmlns:w16cid="http://schemas.microsoft.com/office/word/2016/wordml/cid" xmlns:w16se="http://schemas.microsoft.com/office/word/2015/wordml/symex" xmlns:wpg="http://schemas.microsoft.com/office/word/2010/wordprocessingGroup" xmlns:wpi="http://schemas.microsoft.com/office/word/2010/wordprocessingInk" xmlns:wne="http://schemas.microsoft.com/office/word/2006/wordml" xmlns:wps="http://schemas.microsoft.com/office/word/2010/wordprocessingShape" mc:Ignorable="w14 w15 w16se w16cid wp14">
   <w:tbl>
     <w:tblPr>
       <w:tblW w:w="0" w:type="auto"/>
@@ -2359,7 +2305,8 @@
             <w:jc w:val="center"/>
             <w:rPr>
               <w:b/>
-              <w:bCs/>
+              <w:sz w:val="22"/>
+              <w:szCs w:val="22"/>
             </w:rPr>
           </w:pPr>
           <w:r>
@@ -2386,23 +2333,17 @@
             </w:rPr>
             <w:t xml:space="preserve"> </w:t>
           </w:r>
-        </w:p>
-        <w:p>
-          <w:pPr>
-            <w:pStyle w:val="Encabezado"/>
-            <w:jc w:val="center"/>
-            <w:rPr>
-              <w:b/>
-              <w:sz w:val="22"/>
-              <w:szCs w:val="22"/>
-            </w:rPr>
-          </w:pPr>
+          <w:r>
+            <w:t>&lt;</w:t>
+          </w:r>
           <w:r>
             <w:rPr>
-              <w:b/>
-              <w:bCs/>
+              <w:color w:val="0000FF"/>
             </w:rPr>
-            <w:t>Gestión y Desarrollo de Dashboards de KPIs (DashKPI)</w:t>
+            <w:t>Remplazar por el nombre del proceso a definir</w:t>
+          </w:r>
+          <w:r>
+            <w:t>&gt;</w:t>
           </w:r>
         </w:p>
       </w:tc>
@@ -2424,53 +2365,44 @@
           <w:pPr>
             <w:jc w:val="both"/>
             <w:rPr>
+              <w:sz w:val="18"/>
+              <w:szCs w:val="18"/>
+              <w:lang w:val="es-ES"/>
+            </w:rPr>
+          </w:pPr>
+          <w:r>
+            <w:rPr>
+              <w:sz w:val="18"/>
+              <w:szCs w:val="18"/>
+            </w:rPr>
+            <w:t>&lt;</w:t>
+          </w:r>
+          <w:r>
+            <w:rPr>
+              <w:color w:val="0000FF"/>
+              <w:sz w:val="18"/>
+              <w:szCs w:val="18"/>
+            </w:rPr>
+            <w:t>Logo del Equipo</w:t>
+          </w:r>
+          <w:r>
+            <w:rPr>
+              <w:sz w:val="18"/>
+              <w:szCs w:val="18"/>
+            </w:rPr>
+            <w:t xml:space="preserve"> &gt;</w:t>
+          </w:r>
+        </w:p>
+        <w:p>
+          <w:pPr>
+            <w:pStyle w:val="Encabezado"/>
+            <w:jc w:val="center"/>
+            <w:rPr>
               <w:b/>
               <w:sz w:val="18"/>
               <w:szCs w:val="18"/>
             </w:rPr>
           </w:pPr>
-          <w:r>
-            <w:rPr>
-              <w:b/>
-              <w:sz w:val="18"/>
-              <w:szCs w:val="18"/>
-            </w:rPr>
-            <w:drawing>
-              <wp:inline distT="0" distB="0" distL="0" distR="0" wp14:anchorId="6F8F3F65" wp14:editId="657FFB2D">
-                <wp:extent cx="884555" cy="718820"/>
-                <wp:effectExtent l="0" t="0" r="0" b="5080"/>
-                <wp:docPr id="1902951766" name="Imagen 1"/>
-                <wp:cNvGraphicFramePr>
-                  <a:graphicFrameLocks xmlns:a="http://schemas.openxmlformats.org/drawingml/2006/main" noChangeAspect="1"/>
-                </wp:cNvGraphicFramePr>
-                <a:graphic xmlns:a="http://schemas.openxmlformats.org/drawingml/2006/main">
-                  <a:graphicData uri="http://schemas.openxmlformats.org/drawingml/2006/picture">
-                    <pic:pic xmlns:pic="http://schemas.openxmlformats.org/drawingml/2006/picture">
-                      <pic:nvPicPr>
-                        <pic:cNvPr id="1902951766" name=""/>
-                        <pic:cNvPicPr/>
-                      </pic:nvPicPr>
-                      <pic:blipFill>
-                        <a:blip r:embed="rId2"/>
-                        <a:stretch>
-                          <a:fillRect/>
-                        </a:stretch>
-                      </pic:blipFill>
-                      <pic:spPr>
-                        <a:xfrm>
-                          <a:off x="0" y="0"/>
-                          <a:ext cx="884555" cy="718820"/>
-                        </a:xfrm>
-                        <a:prstGeom prst="rect">
-                          <a:avLst/>
-                        </a:prstGeom>
-                      </pic:spPr>
-                    </pic:pic>
-                  </a:graphicData>
-                </a:graphic>
-              </wp:inline>
-            </w:drawing>
-          </w:r>
         </w:p>
       </w:tc>
     </w:tr>
@@ -2509,15 +2441,7 @@
               <w:sz w:val="18"/>
               <w:szCs w:val="18"/>
             </w:rPr>
-            <w:t>Piloto</w:t>
-          </w:r>
-          <w:r>
-            <w:rPr>
-              <w:b/>
-              <w:sz w:val="18"/>
-              <w:szCs w:val="18"/>
-            </w:rPr>
-            <w:t xml:space="preserve"> de Colombia</w:t>
+            <w:t xml:space="preserve"> Piloto de Colombia</w:t>
           </w:r>
         </w:p>
       </w:tc>
@@ -2573,44 +2497,6 @@
               <w:szCs w:val="18"/>
             </w:rPr>
             <w:t xml:space="preserve">: </w:t>
-          </w:r>
-          <w:proofErr w:type="spellStart"/>
-          <w:proofErr w:type="gramStart"/>
-          <w:r>
-            <w:rPr>
-              <w:b/>
-              <w:sz w:val="18"/>
-              <w:szCs w:val="18"/>
-            </w:rPr>
-            <w:t>print</w:t>
-          </w:r>
-          <w:proofErr w:type="spellEnd"/>
-          <w:r>
-            <w:rPr>
-              <w:b/>
-              <w:sz w:val="18"/>
-              <w:szCs w:val="18"/>
-            </w:rPr>
-            <w:t>(</w:t>
-          </w:r>
-          <w:proofErr w:type="spellStart"/>
-          <w:proofErr w:type="gramEnd"/>
-          <w:r>
-            <w:rPr>
-              <w:b/>
-              <w:sz w:val="18"/>
-              <w:szCs w:val="18"/>
-            </w:rPr>
-            <w:t>Null</w:t>
-          </w:r>
-          <w:proofErr w:type="spellEnd"/>
-          <w:r>
-            <w:rPr>
-              <w:b/>
-              <w:sz w:val="18"/>
-              <w:szCs w:val="18"/>
-            </w:rPr>
-            <w:t>);</w:t>
           </w:r>
         </w:p>
       </w:tc>
@@ -2705,7 +2591,7 @@
 </file>
 
 <file path=word/numbering.xml><?xml version="1.0" encoding="utf-8"?>
-<w:numbering xmlns:wpc="http://schemas.microsoft.com/office/word/2010/wordprocessingCanvas" xmlns:cx="http://schemas.microsoft.com/office/drawing/2014/chartex" xmlns:cx1="http://schemas.microsoft.com/office/drawing/2015/9/8/chartex" xmlns:cx2="http://schemas.microsoft.com/office/drawing/2015/10/21/chartex" xmlns:cx3="http://schemas.microsoft.com/office/drawing/2016/5/9/chartex" xmlns:cx4="http://schemas.microsoft.com/office/drawing/2016/5/10/chartex" xmlns:cx5="http://schemas.microsoft.com/office/drawing/2016/5/11/chartex" xmlns:cx6="http://schemas.microsoft.com/office/drawing/2016/5/12/chartex" xmlns:cx7="http://schemas.microsoft.com/office/drawing/2016/5/13/chartex" xmlns:cx8="http://schemas.microsoft.com/office/drawing/2016/5/14/chartex" xmlns:mc="http://schemas.openxmlformats.org/markup-compatibility/2006" xmlns:aink="http://schemas.microsoft.com/office/drawing/2016/ink" xmlns:am3d="http://schemas.microsoft.com/office/drawing/2017/model3d" xmlns:o="urn:schemas-microsoft-com:office:office" xmlns:oel="http://schemas.microsoft.com/office/2019/extlst" xmlns:r="http://schemas.openxmlformats.org/officeDocument/2006/relationships" xmlns:m="http://schemas.openxmlformats.org/officeDocument/2006/math" xmlns:v="urn:schemas-microsoft-com:vml" xmlns:wp14="http://schemas.microsoft.com/office/word/2010/wordprocessingDrawing" xmlns:wp="http://schemas.openxmlformats.org/drawingml/2006/wordprocessingDrawing" xmlns:w10="urn:schemas-microsoft-com:office:word" xmlns:w="http://schemas.openxmlformats.org/wordprocessingml/2006/main" xmlns:w14="http://schemas.microsoft.com/office/word/2010/wordml" xmlns:w15="http://schemas.microsoft.com/office/word/2012/wordml" xmlns:w16cex="http://schemas.microsoft.com/office/word/2018/wordml/cex" xmlns:w16cid="http://schemas.microsoft.com/office/word/2016/wordml/cid" xmlns:w16="http://schemas.microsoft.com/office/word/2018/wordml" xmlns:w16du="http://schemas.microsoft.com/office/word/2023/wordml/word16du" xmlns:w16sdtdh="http://schemas.microsoft.com/office/word/2020/wordml/sdtdatahash" xmlns:w16sdtfl="http://schemas.microsoft.com/office/word/2024/wordml/sdtformatlock" xmlns:w16se="http://schemas.microsoft.com/office/word/2015/wordml/symex" xmlns:wpg="http://schemas.microsoft.com/office/word/2010/wordprocessingGroup" xmlns:wpi="http://schemas.microsoft.com/office/word/2010/wordprocessingInk" xmlns:wne="http://schemas.microsoft.com/office/word/2006/wordml" xmlns:wps="http://schemas.microsoft.com/office/word/2010/wordprocessingShape" mc:Ignorable="w14 w15 w16se w16cid w16 w16cex w16sdtdh w16sdtfl w16du wp14">
+<w:numbering xmlns:wpc="http://schemas.microsoft.com/office/word/2010/wordprocessingCanvas" xmlns:cx="http://schemas.microsoft.com/office/drawing/2014/chartex" xmlns:cx1="http://schemas.microsoft.com/office/drawing/2015/9/8/chartex" xmlns:cx2="http://schemas.microsoft.com/office/drawing/2015/10/21/chartex" xmlns:cx3="http://schemas.microsoft.com/office/drawing/2016/5/9/chartex" xmlns:cx4="http://schemas.microsoft.com/office/drawing/2016/5/10/chartex" xmlns:cx5="http://schemas.microsoft.com/office/drawing/2016/5/11/chartex" xmlns:cx6="http://schemas.microsoft.com/office/drawing/2016/5/12/chartex" xmlns:cx7="http://schemas.microsoft.com/office/drawing/2016/5/13/chartex" xmlns:cx8="http://schemas.microsoft.com/office/drawing/2016/5/14/chartex" xmlns:mc="http://schemas.openxmlformats.org/markup-compatibility/2006" xmlns:aink="http://schemas.microsoft.com/office/drawing/2016/ink" xmlns:am3d="http://schemas.microsoft.com/office/drawing/2017/model3d" xmlns:o="urn:schemas-microsoft-com:office:office" xmlns:r="http://schemas.openxmlformats.org/officeDocument/2006/relationships" xmlns:m="http://schemas.openxmlformats.org/officeDocument/2006/math" xmlns:v="urn:schemas-microsoft-com:vml" xmlns:wp14="http://schemas.microsoft.com/office/word/2010/wordprocessingDrawing" xmlns:wp="http://schemas.openxmlformats.org/drawingml/2006/wordprocessingDrawing" xmlns:w10="urn:schemas-microsoft-com:office:word" xmlns:w="http://schemas.openxmlformats.org/wordprocessingml/2006/main" xmlns:w14="http://schemas.microsoft.com/office/word/2010/wordml" xmlns:w15="http://schemas.microsoft.com/office/word/2012/wordml" xmlns:w16cid="http://schemas.microsoft.com/office/word/2016/wordml/cid" xmlns:w16se="http://schemas.microsoft.com/office/word/2015/wordml/symex" xmlns:wpg="http://schemas.microsoft.com/office/word/2010/wordprocessingGroup" xmlns:wpi="http://schemas.microsoft.com/office/word/2010/wordprocessingInk" xmlns:wne="http://schemas.microsoft.com/office/word/2006/wordml" xmlns:wps="http://schemas.microsoft.com/office/word/2010/wordprocessingShape" mc:Ignorable="w14 w15 w16se w16cid wp14">
   <w:abstractNum w:abstractNumId="0" w15:restartNumberingAfterBreak="0">
     <w:nsid w:val="03115B2A"/>
     <w:multiLevelType w:val="singleLevel"/>
@@ -6636,13 +6522,13 @@
       </w:rPr>
     </w:lvl>
   </w:abstractNum>
-  <w:num w:numId="1" w16cid:durableId="809978838">
+  <w:num w:numId="1">
     <w:abstractNumId w:val="14"/>
   </w:num>
-  <w:num w:numId="2" w16cid:durableId="1768111410">
+  <w:num w:numId="2">
     <w:abstractNumId w:val="20"/>
   </w:num>
-  <w:num w:numId="3" w16cid:durableId="2043436417">
+  <w:num w:numId="3">
     <w:abstractNumId w:val="20"/>
     <w:lvlOverride w:ilvl="0">
       <w:startOverride w:val="1"/>
@@ -6672,131 +6558,131 @@
       <w:startOverride w:val="1"/>
     </w:lvlOverride>
   </w:num>
-  <w:num w:numId="4" w16cid:durableId="223762706">
+  <w:num w:numId="4">
     <w:abstractNumId w:val="0"/>
   </w:num>
-  <w:num w:numId="5" w16cid:durableId="2019650756">
+  <w:num w:numId="5">
     <w:abstractNumId w:val="25"/>
   </w:num>
-  <w:num w:numId="6" w16cid:durableId="721053267">
+  <w:num w:numId="6">
     <w:abstractNumId w:val="26"/>
   </w:num>
-  <w:num w:numId="7" w16cid:durableId="157506679">
+  <w:num w:numId="7">
     <w:abstractNumId w:val="23"/>
   </w:num>
-  <w:num w:numId="8" w16cid:durableId="2088526241">
+  <w:num w:numId="8">
     <w:abstractNumId w:val="12"/>
   </w:num>
-  <w:num w:numId="9" w16cid:durableId="1045907254">
+  <w:num w:numId="9">
     <w:abstractNumId w:val="7"/>
   </w:num>
-  <w:num w:numId="10" w16cid:durableId="165245183">
+  <w:num w:numId="10">
     <w:abstractNumId w:val="21"/>
   </w:num>
-  <w:num w:numId="11" w16cid:durableId="2040743853">
+  <w:num w:numId="11">
     <w:abstractNumId w:val="3"/>
   </w:num>
-  <w:num w:numId="12" w16cid:durableId="1689912986">
+  <w:num w:numId="12">
     <w:abstractNumId w:val="20"/>
   </w:num>
-  <w:num w:numId="13" w16cid:durableId="449859300">
+  <w:num w:numId="13">
     <w:abstractNumId w:val="20"/>
   </w:num>
-  <w:num w:numId="14" w16cid:durableId="1483353235">
+  <w:num w:numId="14">
     <w:abstractNumId w:val="20"/>
   </w:num>
-  <w:num w:numId="15" w16cid:durableId="436751099">
+  <w:num w:numId="15">
     <w:abstractNumId w:val="20"/>
   </w:num>
-  <w:num w:numId="16" w16cid:durableId="1526333731">
+  <w:num w:numId="16">
     <w:abstractNumId w:val="20"/>
   </w:num>
-  <w:num w:numId="17" w16cid:durableId="880094977">
+  <w:num w:numId="17">
     <w:abstractNumId w:val="8"/>
   </w:num>
-  <w:num w:numId="18" w16cid:durableId="2138638415">
+  <w:num w:numId="18">
     <w:abstractNumId w:val="4"/>
   </w:num>
-  <w:num w:numId="19" w16cid:durableId="1249148208">
+  <w:num w:numId="19">
     <w:abstractNumId w:val="20"/>
   </w:num>
-  <w:num w:numId="20" w16cid:durableId="475099920">
+  <w:num w:numId="20">
     <w:abstractNumId w:val="20"/>
   </w:num>
-  <w:num w:numId="21" w16cid:durableId="1087923559">
+  <w:num w:numId="21">
     <w:abstractNumId w:val="20"/>
   </w:num>
-  <w:num w:numId="22" w16cid:durableId="633145172">
+  <w:num w:numId="22">
     <w:abstractNumId w:val="18"/>
   </w:num>
-  <w:num w:numId="23" w16cid:durableId="1226332794">
+  <w:num w:numId="23">
     <w:abstractNumId w:val="20"/>
   </w:num>
-  <w:num w:numId="24" w16cid:durableId="555163946">
+  <w:num w:numId="24">
     <w:abstractNumId w:val="17"/>
   </w:num>
-  <w:num w:numId="25" w16cid:durableId="594243278">
+  <w:num w:numId="25">
     <w:abstractNumId w:val="29"/>
   </w:num>
-  <w:num w:numId="26" w16cid:durableId="2057390992">
+  <w:num w:numId="26">
     <w:abstractNumId w:val="20"/>
   </w:num>
-  <w:num w:numId="27" w16cid:durableId="844590988">
+  <w:num w:numId="27">
     <w:abstractNumId w:val="20"/>
   </w:num>
-  <w:num w:numId="28" w16cid:durableId="2001078011">
+  <w:num w:numId="28">
     <w:abstractNumId w:val="1"/>
   </w:num>
-  <w:num w:numId="29" w16cid:durableId="1388845220">
+  <w:num w:numId="29">
     <w:abstractNumId w:val="19"/>
   </w:num>
-  <w:num w:numId="30" w16cid:durableId="1817988376">
+  <w:num w:numId="30">
     <w:abstractNumId w:val="9"/>
   </w:num>
-  <w:num w:numId="31" w16cid:durableId="1108042149">
+  <w:num w:numId="31">
     <w:abstractNumId w:val="10"/>
   </w:num>
-  <w:num w:numId="32" w16cid:durableId="1148546127">
+  <w:num w:numId="32">
     <w:abstractNumId w:val="6"/>
   </w:num>
-  <w:num w:numId="33" w16cid:durableId="278950591">
+  <w:num w:numId="33">
     <w:abstractNumId w:val="5"/>
   </w:num>
-  <w:num w:numId="34" w16cid:durableId="1293514977">
+  <w:num w:numId="34">
     <w:abstractNumId w:val="30"/>
   </w:num>
-  <w:num w:numId="35" w16cid:durableId="1799562829">
+  <w:num w:numId="35">
     <w:abstractNumId w:val="22"/>
   </w:num>
-  <w:num w:numId="36" w16cid:durableId="684095074">
+  <w:num w:numId="36">
     <w:abstractNumId w:val="11"/>
   </w:num>
-  <w:num w:numId="37" w16cid:durableId="2051952316">
+  <w:num w:numId="37">
     <w:abstractNumId w:val="16"/>
   </w:num>
-  <w:num w:numId="38" w16cid:durableId="1683043698">
+  <w:num w:numId="38">
     <w:abstractNumId w:val="24"/>
   </w:num>
-  <w:num w:numId="39" w16cid:durableId="571700419">
+  <w:num w:numId="39">
     <w:abstractNumId w:val="15"/>
   </w:num>
-  <w:num w:numId="40" w16cid:durableId="1427650551">
+  <w:num w:numId="40">
     <w:abstractNumId w:val="2"/>
   </w:num>
-  <w:num w:numId="41" w16cid:durableId="296494695">
+  <w:num w:numId="41">
     <w:abstractNumId w:val="28"/>
   </w:num>
-  <w:num w:numId="42" w16cid:durableId="1391617857">
+  <w:num w:numId="42">
     <w:abstractNumId w:val="13"/>
   </w:num>
-  <w:num w:numId="43" w16cid:durableId="1259411518">
+  <w:num w:numId="43">
     <w:abstractNumId w:val="27"/>
   </w:num>
 </w:numbering>
 </file>
 
 <file path=word/styles.xml><?xml version="1.0" encoding="utf-8"?>
-<w:styles xmlns:mc="http://schemas.openxmlformats.org/markup-compatibility/2006" xmlns:r="http://schemas.openxmlformats.org/officeDocument/2006/relationships" xmlns:w="http://schemas.openxmlformats.org/wordprocessingml/2006/main" xmlns:w14="http://schemas.microsoft.com/office/word/2010/wordml" xmlns:w15="http://schemas.microsoft.com/office/word/2012/wordml" xmlns:w16cex="http://schemas.microsoft.com/office/word/2018/wordml/cex" xmlns:w16cid="http://schemas.microsoft.com/office/word/2016/wordml/cid" xmlns:w16="http://schemas.microsoft.com/office/word/2018/wordml" xmlns:w16du="http://schemas.microsoft.com/office/word/2023/wordml/word16du" xmlns:w16sdtdh="http://schemas.microsoft.com/office/word/2020/wordml/sdtdatahash" xmlns:w16sdtfl="http://schemas.microsoft.com/office/word/2024/wordml/sdtformatlock" xmlns:w16se="http://schemas.microsoft.com/office/word/2015/wordml/symex" mc:Ignorable="w14 w15 w16se w16cid w16 w16cex w16sdtdh w16sdtfl w16du">
+<w:styles xmlns:mc="http://schemas.openxmlformats.org/markup-compatibility/2006" xmlns:r="http://schemas.openxmlformats.org/officeDocument/2006/relationships" xmlns:w="http://schemas.openxmlformats.org/wordprocessingml/2006/main" xmlns:w14="http://schemas.microsoft.com/office/word/2010/wordml" xmlns:w15="http://schemas.microsoft.com/office/word/2012/wordml" xmlns:w16cid="http://schemas.microsoft.com/office/word/2016/wordml/cid" xmlns:w16se="http://schemas.microsoft.com/office/word/2015/wordml/symex" mc:Ignorable="w14 w15 w16se w16cid">
   <w:docDefaults>
     <w:rPrDefault>
       <w:rPr>
@@ -6961,7 +6847,7 @@
     <w:lsdException w:name="Table Web 2" w:semiHidden="1" w:unhideWhenUsed="1"/>
     <w:lsdException w:name="Table Web 3" w:semiHidden="1" w:unhideWhenUsed="1"/>
     <w:lsdException w:name="Balloon Text" w:semiHidden="1" w:unhideWhenUsed="1"/>
-    <w:lsdException w:name="Table Grid" w:uiPriority="59"/>
+    <w:lsdException w:name="Table Grid" w:semiHidden="1" w:uiPriority="59" w:unhideWhenUsed="1"/>
     <w:lsdException w:name="Table Theme" w:semiHidden="1" w:unhideWhenUsed="1"/>
     <w:lsdException w:name="Placeholder Text" w:semiHidden="1"/>
     <w:lsdException w:name="No Spacing" w:uiPriority="1" w:qFormat="1"/>
@@ -7356,6 +7242,7 @@
   <w:style w:type="character" w:default="1" w:styleId="Fuentedeprrafopredeter">
     <w:name w:val="Default Paragraph Font"/>
     <w:uiPriority w:val="1"/>
+    <w:semiHidden/>
     <w:unhideWhenUsed/>
   </w:style>
   <w:style w:type="table" w:default="1" w:styleId="Tablanormal">
@@ -7838,4 +7725,145 @@
   <a:objectDefaults/>
   <a:extraClrSchemeLst/>
 </a:theme>
+</file>
+
+<file path=customXml/item1.xml><?xml version="1.0" encoding="utf-8"?>
+<ct:contentTypeSchema xmlns:ct="http://schemas.microsoft.com/office/2006/metadata/contentType" xmlns:ma="http://schemas.microsoft.com/office/2006/metadata/properties/metaAttributes" ct:_="" ma:_="" ma:contentTypeName="Documento" ma:contentTypeID="0x010100D86E53A3E85AA4448288258349DE04C9" ma:contentTypeVersion="0" ma:contentTypeDescription="Crear nuevo documento." ma:contentTypeScope="" ma:versionID="a1239d16bec669150c3b57b44c035d70">
+  <xsd:schema xmlns:xsd="http://www.w3.org/2001/XMLSchema" xmlns:xs="http://www.w3.org/2001/XMLSchema" xmlns:p="http://schemas.microsoft.com/office/2006/metadata/properties" targetNamespace="http://schemas.microsoft.com/office/2006/metadata/properties" ma:root="true" ma:fieldsID="6f811a6767019e7426d133b423302158">
+    <xsd:element name="properties">
+      <xsd:complexType>
+        <xsd:sequence>
+          <xsd:element name="documentManagement">
+            <xsd:complexType>
+              <xsd:all/>
+            </xsd:complexType>
+          </xsd:element>
+        </xsd:sequence>
+      </xsd:complexType>
+    </xsd:element>
+  </xsd:schema>
+  <xsd:schema xmlns="http://schemas.openxmlformats.org/package/2006/metadata/core-properties" xmlns:xsd="http://www.w3.org/2001/XMLSchema" xmlns:xsi="http://www.w3.org/2001/XMLSchema-instance" xmlns:dc="http://purl.org/dc/elements/1.1/" xmlns:dcterms="http://purl.org/dc/terms/" xmlns:odoc="http://schemas.microsoft.com/internal/obd" targetNamespace="http://schemas.openxmlformats.org/package/2006/metadata/core-properties" elementFormDefault="qualified" attributeFormDefault="unqualified" blockDefault="#all">
+    <xsd:import namespace="http://purl.org/dc/elements/1.1/" schemaLocation="http://dublincore.org/schemas/xmls/qdc/2003/04/02/dc.xsd"/>
+    <xsd:import namespace="http://purl.org/dc/terms/" schemaLocation="http://dublincore.org/schemas/xmls/qdc/2003/04/02/dcterms.xsd"/>
+    <xsd:element name="coreProperties" type="CT_coreProperties"/>
+    <xsd:complexType name="CT_coreProperties">
+      <xsd:all>
+        <xsd:element ref="dc:creator" minOccurs="0" maxOccurs="1"/>
+        <xsd:element ref="dcterms:created" minOccurs="0" maxOccurs="1"/>
+        <xsd:element ref="dc:identifier" minOccurs="0" maxOccurs="1"/>
+        <xsd:element name="contentType" minOccurs="0" maxOccurs="1" type="xsd:string" ma:index="0" ma:displayName="Tipo de contenido"/>
+        <xsd:element ref="dc:title" minOccurs="0" maxOccurs="1" ma:index="4" ma:displayName="Título"/>
+        <xsd:element ref="dc:subject" minOccurs="0" maxOccurs="1"/>
+        <xsd:element ref="dc:description" minOccurs="0" maxOccurs="1"/>
+        <xsd:element name="keywords" minOccurs="0" maxOccurs="1" type="xsd:string"/>
+        <xsd:element ref="dc:language" minOccurs="0" maxOccurs="1"/>
+        <xsd:element name="category" minOccurs="0" maxOccurs="1" type="xsd:string"/>
+        <xsd:element name="version" minOccurs="0" maxOccurs="1" type="xsd:string"/>
+        <xsd:element name="revision" minOccurs="0" maxOccurs="1" type="xsd:string">
+          <xsd:annotation>
+            <xsd:documentation>
+                        This value indicates the number of saves or revisions. The application is responsible for updating this value after each revision.
+                    </xsd:documentation>
+          </xsd:annotation>
+        </xsd:element>
+        <xsd:element name="lastModifiedBy" minOccurs="0" maxOccurs="1" type="xsd:string"/>
+        <xsd:element ref="dcterms:modified" minOccurs="0" maxOccurs="1"/>
+        <xsd:element name="contentStatus" minOccurs="0" maxOccurs="1" type="xsd:string"/>
+      </xsd:all>
+    </xsd:complexType>
+  </xsd:schema>
+  <xs:schema xmlns:pc="http://schemas.microsoft.com/office/infopath/2007/PartnerControls" xmlns:xs="http://www.w3.org/2001/XMLSchema" targetNamespace="http://schemas.microsoft.com/office/infopath/2007/PartnerControls" elementFormDefault="qualified" attributeFormDefault="unqualified">
+    <xs:element name="Person">
+      <xs:complexType>
+        <xs:sequence>
+          <xs:element ref="pc:DisplayName" minOccurs="0"/>
+          <xs:element ref="pc:AccountId" minOccurs="0"/>
+          <xs:element ref="pc:AccountType" minOccurs="0"/>
+        </xs:sequence>
+      </xs:complexType>
+    </xs:element>
+    <xs:element name="DisplayName" type="xs:string"/>
+    <xs:element name="AccountId" type="xs:string"/>
+    <xs:element name="AccountType" type="xs:string"/>
+    <xs:element name="BDCAssociatedEntity">
+      <xs:complexType>
+        <xs:sequence>
+          <xs:element ref="pc:BDCEntity" minOccurs="0" maxOccurs="unbounded"/>
+        </xs:sequence>
+        <xs:attribute ref="pc:EntityNamespace"/>
+        <xs:attribute ref="pc:EntityName"/>
+        <xs:attribute ref="pc:SystemInstanceName"/>
+        <xs:attribute ref="pc:AssociationName"/>
+      </xs:complexType>
+    </xs:element>
+    <xs:attribute name="EntityNamespace" type="xs:string"/>
+    <xs:attribute name="EntityName" type="xs:string"/>
+    <xs:attribute name="SystemInstanceName" type="xs:string"/>
+    <xs:attribute name="AssociationName" type="xs:string"/>
+    <xs:element name="BDCEntity">
+      <xs:complexType>
+        <xs:sequence>
+          <xs:element ref="pc:EntityDisplayName" minOccurs="0"/>
+          <xs:element ref="pc:EntityInstanceReference" minOccurs="0"/>
+          <xs:element ref="pc:EntityId1" minOccurs="0"/>
+          <xs:element ref="pc:EntityId2" minOccurs="0"/>
+          <xs:element ref="pc:EntityId3" minOccurs="0"/>
+          <xs:element ref="pc:EntityId4" minOccurs="0"/>
+          <xs:element ref="pc:EntityId5" minOccurs="0"/>
+        </xs:sequence>
+      </xs:complexType>
+    </xs:element>
+    <xs:element name="EntityDisplayName" type="xs:string"/>
+    <xs:element name="EntityInstanceReference" type="xs:string"/>
+    <xs:element name="EntityId1" type="xs:string"/>
+    <xs:element name="EntityId2" type="xs:string"/>
+    <xs:element name="EntityId3" type="xs:string"/>
+    <xs:element name="EntityId4" type="xs:string"/>
+    <xs:element name="EntityId5" type="xs:string"/>
+    <xs:element name="Terms">
+      <xs:complexType>
+        <xs:sequence>
+          <xs:element ref="pc:TermInfo" minOccurs="0" maxOccurs="unbounded"/>
+        </xs:sequence>
+      </xs:complexType>
+    </xs:element>
+    <xs:element name="TermInfo">
+      <xs:complexType>
+        <xs:sequence>
+          <xs:element ref="pc:TermName" minOccurs="0"/>
+          <xs:element ref="pc:TermId" minOccurs="0"/>
+        </xs:sequence>
+      </xs:complexType>
+    </xs:element>
+    <xs:element name="TermName" type="xs:string"/>
+    <xs:element name="TermId" type="xs:string"/>
+  </xs:schema>
+</ct:contentTypeSchema>
+</file>
+
+<file path=customXml/item2.xml><?xml version="1.0" encoding="utf-8"?>
+<?mso-contentType ?>
+<FormTemplates xmlns="http://schemas.microsoft.com/sharepoint/v3/contenttype/forms">
+  <Display>DocumentLibraryForm</Display>
+  <Edit>DocumentLibraryForm</Edit>
+  <New>DocumentLibraryForm</New>
+</FormTemplates>
+</file>
+
+<file path=customXml/item3.xml><?xml version="1.0" encoding="utf-8"?>
+<p:properties xmlns:p="http://schemas.microsoft.com/office/2006/metadata/properties" xmlns:xsi="http://www.w3.org/2001/XMLSchema-instance" xmlns:pc="http://schemas.microsoft.com/office/infopath/2007/PartnerControls">
+  <documentManagement/>
+</p:properties>
+</file>
+
+<file path=customXml/itemProps1.xml><?xml version="1.0" encoding="utf-8"?>
+<ds:datastoreItem xmlns:ds="http://schemas.openxmlformats.org/officeDocument/2006/customXml" ds:itemID="{23ECCB8A-7ABA-4522-86C0-27C508F48596}"/>
+</file>
+
+<file path=customXml/itemProps2.xml><?xml version="1.0" encoding="utf-8"?>
+<ds:datastoreItem xmlns:ds="http://schemas.openxmlformats.org/officeDocument/2006/customXml" ds:itemID="{9719E2FF-C62E-480B-B4EC-21986E66F564}"/>
+</file>
+
+<file path=customXml/itemProps3.xml><?xml version="1.0" encoding="utf-8"?>
+<ds:datastoreItem xmlns:ds="http://schemas.openxmlformats.org/officeDocument/2006/customXml" ds:itemID="{9E7ED35C-53E4-4F3A-8B4B-9422042C5FAE}"/>
 </file>
</xml_diff>